<commit_message>
deleted trash from root of derictory
</commit_message>
<xml_diff>
--- a/Сценарий_практики.docx
+++ b/Сценарий_практики.docx
@@ -75,44 +75,31 @@
       </w:r>
     </w:p>
     <w:p>
+      <w:r>
+        <w:t xml:space="preserve"> - </w:t>
+      </w:r>
+      <w:proofErr w:type="gramStart"/>
+      <w:r>
+        <w:t>С</w:t>
+      </w:r>
+      <w:proofErr w:type="gramEnd"/>
+      <w:r>
+        <w:t>/С++ компилятор</w:t>
+      </w:r>
+    </w:p>
+    <w:p/>
+    <w:p>
       <w:pPr>
         <w:rPr>
-          <w:lang w:val="en-US"/>
+          <w:b/>
         </w:rPr>
       </w:pPr>
       <w:r>
-        <w:t xml:space="preserve"> - </w:t>
-      </w:r>
-      <w:proofErr w:type="gramStart"/>
-      <w:r>
-        <w:t>С</w:t>
-      </w:r>
-      <w:proofErr w:type="gramEnd"/>
-      <w:r>
-        <w:t>/С++ компилятор</w:t>
-      </w:r>
-    </w:p>
-    <w:p>
-      <w:pPr>
-        <w:rPr>
-          <w:lang w:val="en-US"/>
-        </w:rPr>
-      </w:pPr>
-    </w:p>
-    <w:p>
-      <w:pPr>
-        <w:rPr>
-          <w:b/>
-        </w:rPr>
-      </w:pPr>
-      <w:r>
         <w:rPr>
           <w:b/>
         </w:rPr>
         <w:t>2. Сценарий практической работы:</w:t>
       </w:r>
-      <w:bookmarkStart w:id="0" w:name="_GoBack"/>
-      <w:bookmarkEnd w:id="0"/>
     </w:p>
     <w:p>
       <w:r>
@@ -208,7 +195,14 @@
         <w:rPr>
           <w:rFonts w:ascii="Courier New" w:hAnsi="Courier New" w:cs="Courier New"/>
         </w:rPr>
-        <w:t xml:space="preserve">user.email=prostobog@gmail.com </w:t>
+        <w:t>user.email=prostobog@gmail.co</w:t>
+      </w:r>
+      <w:r>
+        <w:rPr>
+          <w:rFonts w:ascii="Courier New" w:hAnsi="Courier New" w:cs="Courier New"/>
+          <w:lang w:val="en-US"/>
+        </w:rPr>
+        <w:t>m</w:t>
       </w:r>
     </w:p>
     <w:p>
@@ -805,9 +799,6 @@
               <w:ind w:firstLine="0"/>
               <w:jc w:val="center"/>
             </w:pPr>
-            <w:r>
-              <w:t>2</w:t>
-            </w:r>
           </w:p>
         </w:tc>
       </w:tr>
@@ -844,9 +835,6 @@
               <w:ind w:firstLine="0"/>
               <w:jc w:val="center"/>
             </w:pPr>
-            <w:r>
-              <w:t>5</w:t>
-            </w:r>
           </w:p>
         </w:tc>
       </w:tr>
@@ -955,9 +943,15 @@
               <w:spacing w:line="276" w:lineRule="auto"/>
               <w:ind w:firstLine="0"/>
               <w:jc w:val="center"/>
+              <w:rPr>
+                <w:lang w:val="en-US"/>
+              </w:rPr>
             </w:pPr>
             <w:r>
-              <w:t>7</w:t>
+              <w:rPr>
+                <w:lang w:val="en-US"/>
+              </w:rPr>
+              <w:t>2</w:t>
             </w:r>
           </w:p>
         </w:tc>
@@ -997,7 +991,10 @@
         </w:tc>
       </w:tr>
     </w:tbl>
-    <w:p/>
+    <w:p>
+      <w:bookmarkStart w:id="0" w:name="_GoBack"/>
+      <w:bookmarkEnd w:id="0"/>
+    </w:p>
     <w:p>
       <w:pPr>
         <w:jc w:val="center"/>
@@ -1891,7 +1888,7 @@
 </file>
 
 <file path=customXml/itemProps1.xml><?xml version="1.0" encoding="utf-8"?>
-<ds:datastoreItem xmlns:ds="http://schemas.openxmlformats.org/officeDocument/2006/customXml" ds:itemID="{2DC1AA54-90AB-4E06-A36F-37E467D65BB3}">
+<ds:datastoreItem xmlns:ds="http://schemas.openxmlformats.org/officeDocument/2006/customXml" ds:itemID="{EF7B1A35-AE96-4C08-8F21-A8A8423DAE15}">
   <ds:schemaRefs>
     <ds:schemaRef ds:uri="http://schemas.openxmlformats.org/officeDocument/2006/bibliography"/>
   </ds:schemaRefs>

</xml_diff>